<commit_message>
Edits to Chapter 2_microgrid
</commit_message>
<xml_diff>
--- a/Thesis/Chapter 2_Microgrid.docx
+++ b/Thesis/Chapter 2_Microgrid.docx
@@ -144,16 +144,14 @@
         </w:rPr>
         <w:t xml:space="preserve"> is </w:t>
       </w:r>
-      <w:proofErr w:type="spellStart"/>
-      <w:r>
-        <w:rPr>
-          <w:rFonts w:asciiTheme="majorBidi" w:hAnsiTheme="majorBidi" w:cstheme="majorBidi"/>
-          <w:sz w:val="28"/>
-          <w:szCs w:val="28"/>
-        </w:rPr>
-        <w:t>microgrid</w:t>
-      </w:r>
-      <w:proofErr w:type="spellEnd"/>
+      <w:r>
+        <w:rPr>
+          <w:rFonts w:asciiTheme="majorBidi" w:hAnsiTheme="majorBidi" w:cstheme="majorBidi"/>
+          <w:sz w:val="28"/>
+          <w:szCs w:val="28"/>
+        </w:rPr>
+        <w:t>micro-grid</w:t>
+      </w:r>
       <w:r>
         <w:rPr>
           <w:rFonts w:asciiTheme="majorBidi" w:hAnsiTheme="majorBidi" w:cstheme="majorBidi"/>
@@ -194,7 +192,6 @@
           <w:u w:val="single"/>
         </w:rPr>
       </w:pPr>
-      <w:proofErr w:type="spellStart"/>
       <w:r>
         <w:rPr>
           <w:rFonts w:asciiTheme="majorBidi" w:hAnsiTheme="majorBidi" w:cstheme="majorBidi"/>
@@ -204,9 +201,8 @@
           <w:szCs w:val="28"/>
           <w:u w:val="single"/>
         </w:rPr>
-        <w:t>Microgrid</w:t>
-      </w:r>
-      <w:proofErr w:type="spellEnd"/>
+        <w:t>Micro-grid</w:t>
+      </w:r>
       <w:r>
         <w:rPr>
           <w:rFonts w:asciiTheme="majorBidi" w:hAnsiTheme="majorBidi" w:cstheme="majorBidi"/>
@@ -279,16 +275,14 @@
         </w:rPr>
         <w:t xml:space="preserve">The term </w:t>
       </w:r>
-      <w:proofErr w:type="spellStart"/>
-      <w:r>
-        <w:rPr>
-          <w:rFonts w:asciiTheme="majorBidi" w:hAnsiTheme="majorBidi" w:cstheme="majorBidi"/>
-          <w:sz w:val="28"/>
-          <w:szCs w:val="28"/>
-        </w:rPr>
-        <w:t>microgrid</w:t>
-      </w:r>
-      <w:proofErr w:type="spellEnd"/>
+      <w:r>
+        <w:rPr>
+          <w:rFonts w:asciiTheme="majorBidi" w:hAnsiTheme="majorBidi" w:cstheme="majorBidi"/>
+          <w:sz w:val="28"/>
+          <w:szCs w:val="28"/>
+        </w:rPr>
+        <w:t>micro-grid</w:t>
+      </w:r>
       <w:r>
         <w:rPr>
           <w:rFonts w:asciiTheme="majorBidi" w:hAnsiTheme="majorBidi" w:cstheme="majorBidi"/>
@@ -297,16 +291,14 @@
         </w:rPr>
         <w:t xml:space="preserve"> dates back to 1882 when Edison installed 50 DC </w:t>
       </w:r>
-      <w:proofErr w:type="spellStart"/>
-      <w:r>
-        <w:rPr>
-          <w:rFonts w:asciiTheme="majorBidi" w:hAnsiTheme="majorBidi" w:cstheme="majorBidi"/>
-          <w:sz w:val="28"/>
-          <w:szCs w:val="28"/>
-        </w:rPr>
-        <w:t>microgrid</w:t>
-      </w:r>
-      <w:proofErr w:type="spellEnd"/>
+      <w:r>
+        <w:rPr>
+          <w:rFonts w:asciiTheme="majorBidi" w:hAnsiTheme="majorBidi" w:cstheme="majorBidi"/>
+          <w:sz w:val="28"/>
+          <w:szCs w:val="28"/>
+        </w:rPr>
+        <w:t>micro-grid</w:t>
+      </w:r>
       <w:r>
         <w:rPr>
           <w:rFonts w:asciiTheme="majorBidi" w:hAnsiTheme="majorBidi" w:cstheme="majorBidi"/>
@@ -315,14 +307,30 @@
         </w:rPr>
         <w:t xml:space="preserve"> before the operation of the utility grid .Withe the utilization of utility grid and benefiting from economic and increasing transmission process leading to fade away of </w:t>
       </w:r>
-      <w:proofErr w:type="spellStart"/>
-      <w:r>
-        <w:rPr>
-          <w:rFonts w:asciiTheme="majorBidi" w:hAnsiTheme="majorBidi" w:cstheme="majorBidi"/>
-          <w:sz w:val="28"/>
-          <w:szCs w:val="28"/>
-        </w:rPr>
-        <w:t>microgrids.</w:t>
+      <w:r>
+        <w:rPr>
+          <w:rFonts w:asciiTheme="majorBidi" w:hAnsiTheme="majorBidi" w:cstheme="majorBidi"/>
+          <w:sz w:val="28"/>
+          <w:szCs w:val="28"/>
+        </w:rPr>
+        <w:t>micro-</w:t>
+      </w:r>
+      <w:proofErr w:type="spellStart"/>
+      <w:r>
+        <w:rPr>
+          <w:rFonts w:asciiTheme="majorBidi" w:hAnsiTheme="majorBidi" w:cstheme="majorBidi"/>
+          <w:sz w:val="28"/>
+          <w:szCs w:val="28"/>
+        </w:rPr>
+        <w:t>grid</w:t>
+      </w:r>
+      <w:r>
+        <w:rPr>
+          <w:rFonts w:asciiTheme="majorBidi" w:hAnsiTheme="majorBidi" w:cstheme="majorBidi"/>
+          <w:sz w:val="28"/>
+          <w:szCs w:val="28"/>
+        </w:rPr>
+        <w:t>s.</w:t>
       </w:r>
       <w:r>
         <w:rPr>
@@ -341,16 +349,14 @@
         </w:rPr>
         <w:t xml:space="preserve"> in the past years with advancement in technologies of power electronics and DER and more engagement with the electricity consumer the </w:t>
       </w:r>
-      <w:proofErr w:type="spellStart"/>
-      <w:r>
-        <w:rPr>
-          <w:rFonts w:asciiTheme="majorBidi" w:hAnsiTheme="majorBidi" w:cstheme="majorBidi"/>
-          <w:sz w:val="28"/>
-          <w:szCs w:val="28"/>
-        </w:rPr>
-        <w:t>microgrid</w:t>
-      </w:r>
-      <w:proofErr w:type="spellEnd"/>
+      <w:r>
+        <w:rPr>
+          <w:rFonts w:asciiTheme="majorBidi" w:hAnsiTheme="majorBidi" w:cstheme="majorBidi"/>
+          <w:sz w:val="28"/>
+          <w:szCs w:val="28"/>
+        </w:rPr>
+        <w:t>micro-grid</w:t>
+      </w:r>
       <w:r>
         <w:rPr>
           <w:rFonts w:asciiTheme="majorBidi" w:hAnsiTheme="majorBidi" w:cstheme="majorBidi"/>
@@ -377,7 +383,14 @@
         </w:rPr>
         <w:t xml:space="preserve">There are three assorted features if we compromised the DER installations could be considered as a </w:t>
       </w:r>
-      <w:proofErr w:type="spellStart"/>
+      <w:r>
+        <w:rPr>
+          <w:rFonts w:asciiTheme="majorBidi" w:hAnsiTheme="majorBidi" w:cstheme="majorBidi"/>
+          <w:sz w:val="28"/>
+          <w:szCs w:val="28"/>
+        </w:rPr>
+        <w:t>micro-</w:t>
+      </w:r>
       <w:proofErr w:type="gramStart"/>
       <w:r>
         <w:rPr>
@@ -385,9 +398,8 @@
           <w:sz w:val="28"/>
           <w:szCs w:val="28"/>
         </w:rPr>
-        <w:t>microgrid</w:t>
-      </w:r>
-      <w:proofErr w:type="spellEnd"/>
+        <w:t>grid</w:t>
+      </w:r>
       <w:r>
         <w:rPr>
           <w:rFonts w:asciiTheme="majorBidi" w:hAnsiTheme="majorBidi" w:cstheme="majorBidi"/>
@@ -458,16 +470,14 @@
         </w:rPr>
         <w:t xml:space="preserve">The above mentioned characteristics thus present the </w:t>
       </w:r>
-      <w:proofErr w:type="spellStart"/>
-      <w:r>
-        <w:rPr>
-          <w:rFonts w:asciiTheme="majorBidi" w:hAnsiTheme="majorBidi" w:cstheme="majorBidi"/>
-          <w:sz w:val="28"/>
-          <w:szCs w:val="28"/>
-        </w:rPr>
-        <w:t>microgrid</w:t>
-      </w:r>
-      <w:proofErr w:type="spellEnd"/>
+      <w:r>
+        <w:rPr>
+          <w:rFonts w:asciiTheme="majorBidi" w:hAnsiTheme="majorBidi" w:cstheme="majorBidi"/>
+          <w:sz w:val="28"/>
+          <w:szCs w:val="28"/>
+        </w:rPr>
+        <w:t>micro-grid</w:t>
+      </w:r>
       <w:r>
         <w:rPr>
           <w:rFonts w:asciiTheme="majorBidi" w:hAnsiTheme="majorBidi" w:cstheme="majorBidi"/>
@@ -536,24 +546,14 @@
         </w:rPr>
         <w:t xml:space="preserve"> means that </w:t>
       </w:r>
-      <w:proofErr w:type="spellStart"/>
-      <w:r>
-        <w:rPr>
-          <w:rFonts w:asciiTheme="majorBidi" w:hAnsiTheme="majorBidi" w:cstheme="majorBidi"/>
-          <w:sz w:val="28"/>
-          <w:szCs w:val="28"/>
-        </w:rPr>
-        <w:t>microgr</w:t>
-      </w:r>
-      <w:r>
-        <w:rPr>
-          <w:rFonts w:asciiTheme="majorBidi" w:hAnsiTheme="majorBidi" w:cstheme="majorBidi"/>
-          <w:sz w:val="28"/>
-          <w:szCs w:val="28"/>
-        </w:rPr>
-        <w:t>id</w:t>
-      </w:r>
-      <w:proofErr w:type="spellEnd"/>
+      <w:r>
+        <w:rPr>
+          <w:rFonts w:asciiTheme="majorBidi" w:hAnsiTheme="majorBidi" w:cstheme="majorBidi"/>
+          <w:sz w:val="28"/>
+          <w:szCs w:val="28"/>
+        </w:rPr>
+        <w:t>micro-grid</w:t>
+      </w:r>
       <w:r>
         <w:rPr>
           <w:rFonts w:asciiTheme="majorBidi" w:hAnsiTheme="majorBidi" w:cstheme="majorBidi"/>
@@ -681,16 +681,14 @@
         </w:rPr>
         <w:t xml:space="preserve">the </w:t>
       </w:r>
-      <w:proofErr w:type="spellStart"/>
-      <w:r>
-        <w:rPr>
-          <w:rFonts w:asciiTheme="majorBidi" w:hAnsiTheme="majorBidi" w:cstheme="majorBidi"/>
-          <w:sz w:val="28"/>
-          <w:szCs w:val="28"/>
-        </w:rPr>
-        <w:t>microgrid</w:t>
-      </w:r>
-      <w:proofErr w:type="spellEnd"/>
+      <w:r>
+        <w:rPr>
+          <w:rFonts w:asciiTheme="majorBidi" w:hAnsiTheme="majorBidi" w:cstheme="majorBidi"/>
+          <w:sz w:val="28"/>
+          <w:szCs w:val="28"/>
+        </w:rPr>
+        <w:t>micro-grid</w:t>
+      </w:r>
       <w:r>
         <w:rPr>
           <w:rFonts w:asciiTheme="majorBidi" w:hAnsiTheme="majorBidi" w:cstheme="majorBidi"/>
@@ -749,16 +747,14 @@
         </w:rPr>
         <w:t xml:space="preserve"> and if any disturbance happens to the main grid the </w:t>
       </w:r>
-      <w:proofErr w:type="spellStart"/>
-      <w:r>
-        <w:rPr>
-          <w:rFonts w:asciiTheme="majorBidi" w:hAnsiTheme="majorBidi" w:cstheme="majorBidi"/>
-          <w:sz w:val="28"/>
-          <w:szCs w:val="28"/>
-        </w:rPr>
-        <w:t>microgrid</w:t>
-      </w:r>
-      <w:proofErr w:type="spellEnd"/>
+      <w:r>
+        <w:rPr>
+          <w:rFonts w:asciiTheme="majorBidi" w:hAnsiTheme="majorBidi" w:cstheme="majorBidi"/>
+          <w:sz w:val="28"/>
+          <w:szCs w:val="28"/>
+        </w:rPr>
+        <w:t>micro-grid</w:t>
+      </w:r>
       <w:r>
         <w:rPr>
           <w:rFonts w:asciiTheme="majorBidi" w:hAnsiTheme="majorBidi" w:cstheme="majorBidi"/>
@@ -802,16 +798,14 @@
         <w:lastRenderedPageBreak/>
         <w:t xml:space="preserve">specified geographical area working autonomously with high quality service by acting as local voltage and frequency regulator [1](An overview on </w:t>
       </w:r>
-      <w:proofErr w:type="spellStart"/>
-      <w:r>
-        <w:rPr>
-          <w:rFonts w:asciiTheme="majorBidi" w:hAnsiTheme="majorBidi" w:cstheme="majorBidi"/>
-          <w:sz w:val="28"/>
-          <w:szCs w:val="28"/>
-        </w:rPr>
-        <w:t>microgrid</w:t>
-      </w:r>
-      <w:proofErr w:type="spellEnd"/>
+      <w:r>
+        <w:rPr>
+          <w:rFonts w:asciiTheme="majorBidi" w:hAnsiTheme="majorBidi" w:cstheme="majorBidi"/>
+          <w:sz w:val="28"/>
+          <w:szCs w:val="28"/>
+        </w:rPr>
+        <w:t>micro-grid</w:t>
+      </w:r>
       <w:r>
         <w:rPr>
           <w:rFonts w:asciiTheme="majorBidi" w:hAnsiTheme="majorBidi" w:cstheme="majorBidi"/>
@@ -828,16 +822,14 @@
         </w:rPr>
         <w:t>.</w:t>
       </w:r>
-      <w:proofErr w:type="spellStart"/>
-      <w:r>
-        <w:rPr>
-          <w:rFonts w:asciiTheme="majorBidi" w:hAnsiTheme="majorBidi" w:cstheme="majorBidi"/>
-          <w:sz w:val="28"/>
-          <w:szCs w:val="28"/>
-        </w:rPr>
-        <w:t>Microgrid</w:t>
-      </w:r>
-      <w:proofErr w:type="spellEnd"/>
+      <w:r>
+        <w:rPr>
+          <w:rFonts w:asciiTheme="majorBidi" w:hAnsiTheme="majorBidi" w:cstheme="majorBidi"/>
+          <w:sz w:val="28"/>
+          <w:szCs w:val="28"/>
+        </w:rPr>
+        <w:t>Micro-grid</w:t>
+      </w:r>
       <w:r>
         <w:rPr>
           <w:rFonts w:asciiTheme="majorBidi" w:hAnsiTheme="majorBidi" w:cstheme="majorBidi"/>
@@ -889,16 +881,32 @@
           <w:sz w:val="28"/>
           <w:szCs w:val="28"/>
         </w:rPr>
-        <w:t>however,microgrids</w:t>
-      </w:r>
-      <w:proofErr w:type="spellEnd"/>
-      <w:r>
-        <w:rPr>
-          <w:rFonts w:asciiTheme="majorBidi" w:hAnsiTheme="majorBidi" w:cstheme="majorBidi"/>
-          <w:sz w:val="28"/>
-          <w:szCs w:val="28"/>
-        </w:rPr>
-        <w:t xml:space="preserve"> has wide range of benefits and noticeably more flexible than backup generation.</w:t>
+        <w:t>however,</w:t>
+      </w:r>
+      <w:r>
+        <w:rPr>
+          <w:rFonts w:asciiTheme="majorBidi" w:hAnsiTheme="majorBidi" w:cstheme="majorBidi"/>
+          <w:sz w:val="28"/>
+          <w:szCs w:val="28"/>
+        </w:rPr>
+        <w:t>micro</w:t>
+      </w:r>
+      <w:proofErr w:type="spellEnd"/>
+      <w:r>
+        <w:rPr>
+          <w:rFonts w:asciiTheme="majorBidi" w:hAnsiTheme="majorBidi" w:cstheme="majorBidi"/>
+          <w:sz w:val="28"/>
+          <w:szCs w:val="28"/>
+        </w:rPr>
+        <w:t>-grid</w:t>
+      </w:r>
+      <w:r>
+        <w:rPr>
+          <w:rFonts w:asciiTheme="majorBidi" w:hAnsiTheme="majorBidi" w:cstheme="majorBidi"/>
+          <w:sz w:val="28"/>
+          <w:szCs w:val="28"/>
+        </w:rPr>
+        <w:t>s has wide range of benefits and noticeably more flexible than backup generation.</w:t>
       </w:r>
       <w:proofErr w:type="gramEnd"/>
     </w:p>
@@ -910,49 +918,13 @@
           <w:szCs w:val="28"/>
         </w:rPr>
       </w:pPr>
-      <w:proofErr w:type="spellStart"/>
-      <w:r>
-        <w:rPr>
-          <w:rFonts w:asciiTheme="majorBidi" w:hAnsiTheme="majorBidi" w:cstheme="majorBidi"/>
-          <w:sz w:val="28"/>
-          <w:szCs w:val="28"/>
-        </w:rPr>
-        <w:t>Microgrid</w:t>
-      </w:r>
-      <w:proofErr w:type="spellEnd"/>
-      <w:r>
-        <w:rPr>
-          <w:rFonts w:asciiTheme="majorBidi" w:hAnsiTheme="majorBidi" w:cstheme="majorBidi"/>
-          <w:sz w:val="28"/>
-          <w:szCs w:val="28"/>
-        </w:rPr>
-        <w:t xml:space="preserve"> load </w:t>
-      </w:r>
-      <w:proofErr w:type="gramStart"/>
-      <w:r>
-        <w:rPr>
-          <w:rFonts w:asciiTheme="majorBidi" w:hAnsiTheme="majorBidi" w:cstheme="majorBidi"/>
-          <w:sz w:val="28"/>
-          <w:szCs w:val="28"/>
-        </w:rPr>
-        <w:t xml:space="preserve">are </w:t>
-      </w:r>
-      <w:r>
-        <w:rPr>
-          <w:rFonts w:asciiTheme="majorBidi" w:hAnsiTheme="majorBidi" w:cstheme="majorBidi"/>
-          <w:sz w:val="28"/>
-          <w:szCs w:val="28"/>
-        </w:rPr>
-        <w:t xml:space="preserve"> known</w:t>
-      </w:r>
-      <w:proofErr w:type="gramEnd"/>
-      <w:r>
-        <w:rPr>
-          <w:rFonts w:asciiTheme="majorBidi" w:hAnsiTheme="majorBidi" w:cstheme="majorBidi"/>
-          <w:sz w:val="28"/>
-          <w:szCs w:val="28"/>
-        </w:rPr>
-        <w:t xml:space="preserve"> to be of two categories critical and non-critical (fixed and flexible);critical load (Fixed )must be satisfied at all conditions and isn’t altered whilst the non-critical load (flexible) can differ and be adjusted based on the economic incentives or the status of the grid (islanded requirements).</w:t>
+      <w:r>
+        <w:rPr>
+          <w:rFonts w:asciiTheme="majorBidi" w:hAnsiTheme="majorBidi" w:cstheme="majorBidi"/>
+          <w:sz w:val="28"/>
+          <w:szCs w:val="28"/>
+        </w:rPr>
+        <w:t>The Micro-grid main components include Loads, DERs, master controller, smart switches, protective devices, as well as communication, control and automation system.</w:t>
       </w:r>
     </w:p>
     <w:p>
@@ -969,6 +941,57 @@
           <w:sz w:val="28"/>
           <w:szCs w:val="28"/>
         </w:rPr>
+        <w:t>Micro-grid</w:t>
+      </w:r>
+      <w:r>
+        <w:rPr>
+          <w:rFonts w:asciiTheme="majorBidi" w:hAnsiTheme="majorBidi" w:cstheme="majorBidi"/>
+          <w:sz w:val="28"/>
+          <w:szCs w:val="28"/>
+        </w:rPr>
+        <w:t xml:space="preserve"> load </w:t>
+      </w:r>
+      <w:proofErr w:type="gramStart"/>
+      <w:r>
+        <w:rPr>
+          <w:rFonts w:asciiTheme="majorBidi" w:hAnsiTheme="majorBidi" w:cstheme="majorBidi"/>
+          <w:sz w:val="28"/>
+          <w:szCs w:val="28"/>
+        </w:rPr>
+        <w:t xml:space="preserve">are </w:t>
+      </w:r>
+      <w:r>
+        <w:rPr>
+          <w:rFonts w:asciiTheme="majorBidi" w:hAnsiTheme="majorBidi" w:cstheme="majorBidi"/>
+          <w:sz w:val="28"/>
+          <w:szCs w:val="28"/>
+        </w:rPr>
+        <w:t xml:space="preserve"> known</w:t>
+      </w:r>
+      <w:proofErr w:type="gramEnd"/>
+      <w:r>
+        <w:rPr>
+          <w:rFonts w:asciiTheme="majorBidi" w:hAnsiTheme="majorBidi" w:cstheme="majorBidi"/>
+          <w:sz w:val="28"/>
+          <w:szCs w:val="28"/>
+        </w:rPr>
+        <w:t xml:space="preserve"> to be of two categories critical and non-critical (fixed and flexible);critical load (Fixed )must be satisfied at all conditions and isn’t altered whilst the non-critical load (flexible) can differ and be adjusted based on the economic incentives or the status of the grid (islanded requirements).</w:t>
+      </w:r>
+    </w:p>
+    <w:p>
+      <w:pPr>
+        <w:rPr>
+          <w:rFonts w:asciiTheme="majorBidi" w:hAnsiTheme="majorBidi" w:cstheme="majorBidi"/>
+          <w:sz w:val="28"/>
+          <w:szCs w:val="28"/>
+        </w:rPr>
+      </w:pPr>
+      <w:r>
+        <w:rPr>
+          <w:rFonts w:asciiTheme="majorBidi" w:hAnsiTheme="majorBidi" w:cstheme="majorBidi"/>
+          <w:sz w:val="28"/>
+          <w:szCs w:val="28"/>
+        </w:rPr>
         <w:t>DER</w:t>
       </w:r>
       <w:r>
@@ -1062,25 +1085,7 @@
           <w:sz w:val="28"/>
           <w:szCs w:val="28"/>
         </w:rPr>
-        <w:t xml:space="preserve"> or </w:t>
-      </w:r>
-      <w:proofErr w:type="spellStart"/>
-      <w:r>
-        <w:rPr>
-          <w:rFonts w:asciiTheme="majorBidi" w:hAnsiTheme="majorBidi" w:cstheme="majorBidi"/>
-          <w:sz w:val="28"/>
-          <w:szCs w:val="28"/>
-        </w:rPr>
-        <w:t>nondispatchable</w:t>
-      </w:r>
-      <w:proofErr w:type="spellEnd"/>
-      <w:r>
-        <w:rPr>
-          <w:rFonts w:asciiTheme="majorBidi" w:hAnsiTheme="majorBidi" w:cstheme="majorBidi"/>
-          <w:sz w:val="28"/>
-          <w:szCs w:val="28"/>
-        </w:rPr>
-        <w:t xml:space="preserve"> ;</w:t>
+        <w:t xml:space="preserve"> or nondispatchable ;</w:t>
       </w:r>
       <w:proofErr w:type="spellStart"/>
       <w:r>
@@ -1114,36 +1119,16 @@
           <w:sz w:val="28"/>
           <w:szCs w:val="28"/>
         </w:rPr>
-        <w:t xml:space="preserve"> controller and are subjected to technical constraints depending on the unit </w:t>
-      </w:r>
-      <w:proofErr w:type="spellStart"/>
-      <w:r>
-        <w:rPr>
-          <w:rFonts w:asciiTheme="majorBidi" w:hAnsiTheme="majorBidi" w:cstheme="majorBidi"/>
-          <w:sz w:val="28"/>
-          <w:szCs w:val="28"/>
-        </w:rPr>
-        <w:t>type.Nondispatchable</w:t>
-      </w:r>
-      <w:proofErr w:type="spellEnd"/>
-      <w:r>
-        <w:rPr>
-          <w:rFonts w:asciiTheme="majorBidi" w:hAnsiTheme="majorBidi" w:cstheme="majorBidi"/>
-          <w:sz w:val="28"/>
-          <w:szCs w:val="28"/>
-        </w:rPr>
-        <w:t xml:space="preserve"> cannot be controlled by the </w:t>
-      </w:r>
-      <w:proofErr w:type="spellStart"/>
-      <w:r>
-        <w:rPr>
-          <w:rFonts w:asciiTheme="majorBidi" w:hAnsiTheme="majorBidi" w:cstheme="majorBidi"/>
-          <w:sz w:val="28"/>
-          <w:szCs w:val="28"/>
-        </w:rPr>
-        <w:t>microgrid</w:t>
-      </w:r>
-      <w:proofErr w:type="spellEnd"/>
+        <w:t xml:space="preserve"> controller and are subjected to technical constraints depending on the unit type.Nondispatchable cannot be controlled by the </w:t>
+      </w:r>
+      <w:r>
+        <w:rPr>
+          <w:rFonts w:asciiTheme="majorBidi" w:hAnsiTheme="majorBidi" w:cstheme="majorBidi"/>
+          <w:sz w:val="28"/>
+          <w:szCs w:val="28"/>
+        </w:rPr>
+        <w:t>micro-grid</w:t>
+      </w:r>
       <w:r>
         <w:rPr>
           <w:rFonts w:asciiTheme="majorBidi" w:hAnsiTheme="majorBidi" w:cstheme="majorBidi"/>
@@ -1222,25 +1207,7 @@
           <w:sz w:val="28"/>
           <w:szCs w:val="28"/>
         </w:rPr>
-        <w:t xml:space="preserve">effect our </w:t>
-      </w:r>
-      <w:proofErr w:type="spellStart"/>
-      <w:r>
-        <w:rPr>
-          <w:rFonts w:asciiTheme="majorBidi" w:hAnsiTheme="majorBidi" w:cstheme="majorBidi"/>
-          <w:sz w:val="28"/>
-          <w:szCs w:val="28"/>
-        </w:rPr>
-        <w:t>nondispatchable</w:t>
-      </w:r>
-      <w:proofErr w:type="spellEnd"/>
-      <w:r>
-        <w:rPr>
-          <w:rFonts w:asciiTheme="majorBidi" w:hAnsiTheme="majorBidi" w:cstheme="majorBidi"/>
-          <w:sz w:val="28"/>
-          <w:szCs w:val="28"/>
-        </w:rPr>
-        <w:t xml:space="preserve"> units negatively and usually increase the for</w:t>
+        <w:t>effect our nondispatchable units negatively and usually increase the for</w:t>
       </w:r>
       <w:r>
         <w:rPr>
@@ -1268,6 +1235,130 @@
           <w:szCs w:val="28"/>
         </w:rPr>
       </w:pPr>
+      <w:r>
+        <w:rPr>
+          <w:rFonts w:asciiTheme="majorBidi" w:hAnsiTheme="majorBidi" w:cstheme="majorBidi"/>
+          <w:sz w:val="28"/>
+          <w:szCs w:val="28"/>
+        </w:rPr>
+        <w:t xml:space="preserve">As we know the demand of electricity varies based on the time of day and time of year .while in traditional power system we </w:t>
+      </w:r>
+      <w:proofErr w:type="gramStart"/>
+      <w:r>
+        <w:rPr>
+          <w:rFonts w:asciiTheme="majorBidi" w:hAnsiTheme="majorBidi" w:cstheme="majorBidi"/>
+          <w:sz w:val="28"/>
+          <w:szCs w:val="28"/>
+        </w:rPr>
+        <w:t>aren’t</w:t>
+      </w:r>
+      <w:proofErr w:type="gramEnd"/>
+      <w:r>
+        <w:rPr>
+          <w:rFonts w:asciiTheme="majorBidi" w:hAnsiTheme="majorBidi" w:cstheme="majorBidi"/>
+          <w:sz w:val="28"/>
+          <w:szCs w:val="28"/>
+        </w:rPr>
+        <w:t xml:space="preserve"> capable of storing electricity and this lead to a gap between supply and </w:t>
+      </w:r>
+      <w:r>
+        <w:rPr>
+          <w:rFonts w:asciiTheme="majorBidi" w:hAnsiTheme="majorBidi" w:cstheme="majorBidi"/>
+          <w:sz w:val="28"/>
+          <w:szCs w:val="28"/>
+        </w:rPr>
+        <w:t>demand. Micro</w:t>
+      </w:r>
+      <w:r>
+        <w:rPr>
+          <w:rFonts w:asciiTheme="majorBidi" w:hAnsiTheme="majorBidi" w:cstheme="majorBidi"/>
+          <w:sz w:val="28"/>
+          <w:szCs w:val="28"/>
+        </w:rPr>
+        <w:t xml:space="preserve">-grid having a mixed power generation will allow as to fill in the mismatch as some generations have large response time and others have little flexibility and some generations can start real quickly to provide more or less depending on demand </w:t>
+      </w:r>
+      <w:r>
+        <w:rPr>
+          <w:rFonts w:asciiTheme="majorBidi" w:hAnsiTheme="majorBidi" w:cstheme="majorBidi"/>
+          <w:sz w:val="28"/>
+          <w:szCs w:val="28"/>
+        </w:rPr>
+        <w:t>.Provided the late reasons the energy storage system is quite beneficial in managing such system .</w:t>
+      </w:r>
+      <w:r>
+        <w:rPr>
+          <w:rFonts w:asciiTheme="majorBidi" w:hAnsiTheme="majorBidi" w:cstheme="majorBidi"/>
+          <w:sz w:val="28"/>
+          <w:szCs w:val="28"/>
+        </w:rPr>
+        <w:t xml:space="preserve">ESS </w:t>
+      </w:r>
+      <w:r>
+        <w:rPr>
+          <w:rFonts w:asciiTheme="majorBidi" w:hAnsiTheme="majorBidi" w:cstheme="majorBidi"/>
+          <w:sz w:val="28"/>
+          <w:szCs w:val="28"/>
+        </w:rPr>
+        <w:t xml:space="preserve">synchronize with DGs as assurance </w:t>
+      </w:r>
+      <w:r>
+        <w:rPr>
+          <w:rFonts w:asciiTheme="majorBidi" w:hAnsiTheme="majorBidi" w:cstheme="majorBidi"/>
+          <w:sz w:val="28"/>
+          <w:szCs w:val="28"/>
+        </w:rPr>
+        <w:t>to micro-grid</w:t>
+      </w:r>
+      <w:r>
+        <w:rPr>
+          <w:rFonts w:asciiTheme="majorBidi" w:hAnsiTheme="majorBidi" w:cstheme="majorBidi"/>
+          <w:sz w:val="28"/>
+          <w:szCs w:val="28"/>
+        </w:rPr>
+        <w:t xml:space="preserve"> generation capability</w:t>
+      </w:r>
+      <w:r>
+        <w:rPr>
+          <w:rFonts w:asciiTheme="majorBidi" w:hAnsiTheme="majorBidi" w:cstheme="majorBidi"/>
+          <w:sz w:val="28"/>
+          <w:szCs w:val="28"/>
+        </w:rPr>
+        <w:t xml:space="preserve">. Its inclusion within the </w:t>
+      </w:r>
+      <w:r>
+        <w:rPr>
+          <w:rFonts w:asciiTheme="majorBidi" w:hAnsiTheme="majorBidi" w:cstheme="majorBidi"/>
+          <w:sz w:val="28"/>
+          <w:szCs w:val="28"/>
+        </w:rPr>
+        <w:t>micro-grid</w:t>
+      </w:r>
+      <w:r>
+        <w:rPr>
+          <w:rFonts w:asciiTheme="majorBidi" w:hAnsiTheme="majorBidi" w:cstheme="majorBidi"/>
+          <w:sz w:val="28"/>
+          <w:szCs w:val="28"/>
+        </w:rPr>
+        <w:t xml:space="preserve"> system allows the excess energy generated to be stored or in the typical scenario </w:t>
+      </w:r>
+      <w:proofErr w:type="gramStart"/>
+      <w:r>
+        <w:rPr>
+          <w:rFonts w:asciiTheme="majorBidi" w:hAnsiTheme="majorBidi" w:cstheme="majorBidi"/>
+          <w:sz w:val="28"/>
+          <w:szCs w:val="28"/>
+        </w:rPr>
+        <w:t>could be put</w:t>
+      </w:r>
+      <w:proofErr w:type="gramEnd"/>
+      <w:r>
+        <w:rPr>
+          <w:rFonts w:asciiTheme="majorBidi" w:hAnsiTheme="majorBidi" w:cstheme="majorBidi"/>
+          <w:sz w:val="28"/>
+          <w:szCs w:val="28"/>
+        </w:rPr>
+        <w:t xml:space="preserve"> into the utility grid </w:t>
+      </w:r>
     </w:p>
     <w:p>
       <w:pPr>
@@ -1277,6 +1368,276 @@
           <w:szCs w:val="28"/>
         </w:rPr>
       </w:pPr>
+    </w:p>
+    <w:p>
+      <w:pPr>
+        <w:rPr>
+          <w:rFonts w:asciiTheme="majorBidi" w:hAnsiTheme="majorBidi" w:cstheme="majorBidi"/>
+          <w:sz w:val="28"/>
+          <w:szCs w:val="28"/>
+        </w:rPr>
+      </w:pPr>
+      <w:r>
+        <w:rPr>
+          <w:rFonts w:asciiTheme="majorBidi" w:hAnsiTheme="majorBidi" w:cstheme="majorBidi"/>
+          <w:sz w:val="28"/>
+          <w:szCs w:val="28"/>
+        </w:rPr>
+        <w:lastRenderedPageBreak/>
+        <w:t xml:space="preserve">The master controller in the micro-grid perform the scheduling in the dual-mode of the micro-grid based on economic and security </w:t>
+      </w:r>
+      <w:r>
+        <w:rPr>
+          <w:rFonts w:asciiTheme="majorBidi" w:hAnsiTheme="majorBidi" w:cstheme="majorBidi"/>
+          <w:sz w:val="28"/>
+          <w:szCs w:val="28"/>
+        </w:rPr>
+        <w:t>considerations, usually</w:t>
+      </w:r>
+      <w:r>
+        <w:rPr>
+          <w:rFonts w:asciiTheme="majorBidi" w:hAnsiTheme="majorBidi" w:cstheme="majorBidi"/>
+          <w:sz w:val="28"/>
+          <w:szCs w:val="28"/>
+        </w:rPr>
+        <w:t xml:space="preserve"> the master controller is responsible for interaction with </w:t>
+      </w:r>
+      <w:r>
+        <w:rPr>
+          <w:rFonts w:asciiTheme="majorBidi" w:hAnsiTheme="majorBidi" w:cstheme="majorBidi"/>
+          <w:sz w:val="28"/>
+          <w:szCs w:val="28"/>
+        </w:rPr>
+        <w:t>utility grid ,the decision to switch between on-grid and islanded.</w:t>
+      </w:r>
+    </w:p>
+    <w:p>
+      <w:pPr>
+        <w:rPr>
+          <w:rFonts w:asciiTheme="majorBidi" w:hAnsiTheme="majorBidi" w:cstheme="majorBidi"/>
+          <w:sz w:val="28"/>
+          <w:szCs w:val="28"/>
+        </w:rPr>
+      </w:pPr>
+      <w:r>
+        <w:rPr>
+          <w:rFonts w:asciiTheme="majorBidi" w:hAnsiTheme="majorBidi" w:cstheme="majorBidi"/>
+          <w:sz w:val="28"/>
+          <w:szCs w:val="28"/>
+        </w:rPr>
+        <w:t>With that been said micro-grids benefits are :improve</w:t>
+      </w:r>
+      <w:r>
+        <w:rPr>
+          <w:rFonts w:asciiTheme="majorBidi" w:hAnsiTheme="majorBidi" w:cstheme="majorBidi"/>
+          <w:sz w:val="28"/>
+          <w:szCs w:val="28"/>
+        </w:rPr>
+        <w:t xml:space="preserve"> reliability by introducing self-healing at local distribution network, managing local loads due to higher power quality ,carbon emission reduction due to diversification  usage in renewable energy sources , economically reducing the Transmission and distribution (T&amp;D) costs</w:t>
+      </w:r>
+      <w:r>
+        <w:rPr>
+          <w:rFonts w:asciiTheme="majorBidi" w:hAnsiTheme="majorBidi" w:cstheme="majorBidi"/>
+          <w:sz w:val="28"/>
+          <w:szCs w:val="28"/>
+        </w:rPr>
+        <w:t>[](</w:t>
+      </w:r>
+      <w:r>
+        <w:rPr>
+          <w:rFonts w:asciiTheme="majorBidi" w:hAnsiTheme="majorBidi" w:cstheme="majorBidi"/>
+          <w:sz w:val="28"/>
+          <w:szCs w:val="28"/>
+        </w:rPr>
+        <w:t xml:space="preserve">S. </w:t>
+      </w:r>
+      <w:proofErr w:type="spellStart"/>
+      <w:r>
+        <w:rPr>
+          <w:rFonts w:asciiTheme="majorBidi" w:hAnsiTheme="majorBidi" w:cstheme="majorBidi"/>
+          <w:sz w:val="28"/>
+          <w:szCs w:val="28"/>
+        </w:rPr>
+        <w:t>Parhizi</w:t>
+      </w:r>
+      <w:proofErr w:type="spellEnd"/>
+      <w:r>
+        <w:rPr>
+          <w:rFonts w:asciiTheme="majorBidi" w:hAnsiTheme="majorBidi" w:cstheme="majorBidi"/>
+          <w:sz w:val="28"/>
+          <w:szCs w:val="28"/>
+        </w:rPr>
+        <w:t xml:space="preserve"> et al.: State of the Art in Research on </w:t>
+      </w:r>
+      <w:proofErr w:type="spellStart"/>
+      <w:r>
+        <w:rPr>
+          <w:rFonts w:asciiTheme="majorBidi" w:hAnsiTheme="majorBidi" w:cstheme="majorBidi"/>
+          <w:sz w:val="28"/>
+          <w:szCs w:val="28"/>
+        </w:rPr>
+        <w:t>Microgrids</w:t>
+      </w:r>
+      <w:proofErr w:type="spellEnd"/>
+      <w:r>
+        <w:rPr>
+          <w:rFonts w:asciiTheme="majorBidi" w:hAnsiTheme="majorBidi" w:cstheme="majorBidi"/>
+          <w:sz w:val="28"/>
+          <w:szCs w:val="28"/>
+        </w:rPr>
+        <w:t>: A Review</w:t>
+      </w:r>
+      <w:r>
+        <w:rPr>
+          <w:rFonts w:asciiTheme="majorBidi" w:hAnsiTheme="majorBidi" w:cstheme="majorBidi"/>
+          <w:sz w:val="28"/>
+          <w:szCs w:val="28"/>
+        </w:rPr>
+        <w:t>)</w:t>
+      </w:r>
+    </w:p>
+    <w:p>
+      <w:pPr>
+        <w:rPr>
+          <w:rFonts w:asciiTheme="majorBidi" w:hAnsiTheme="majorBidi" w:cstheme="majorBidi"/>
+          <w:b/>
+          <w:bCs/>
+          <w:sz w:val="28"/>
+          <w:szCs w:val="28"/>
+          <w:u w:val="single"/>
+        </w:rPr>
+      </w:pPr>
+      <w:r>
+        <w:rPr>
+          <w:rFonts w:asciiTheme="majorBidi" w:hAnsiTheme="majorBidi" w:cstheme="majorBidi"/>
+          <w:b/>
+          <w:bCs/>
+          <w:sz w:val="28"/>
+          <w:szCs w:val="28"/>
+          <w:u w:val="single"/>
+        </w:rPr>
+        <w:t xml:space="preserve">Technical challenges of </w:t>
+      </w:r>
+      <w:proofErr w:type="spellStart"/>
+      <w:r>
+        <w:rPr>
+          <w:rFonts w:asciiTheme="majorBidi" w:hAnsiTheme="majorBidi" w:cstheme="majorBidi"/>
+          <w:b/>
+          <w:bCs/>
+          <w:sz w:val="28"/>
+          <w:szCs w:val="28"/>
+          <w:u w:val="single"/>
+        </w:rPr>
+        <w:t>Microgrid</w:t>
+      </w:r>
+      <w:proofErr w:type="spellEnd"/>
+      <w:r>
+        <w:rPr>
+          <w:rFonts w:asciiTheme="majorBidi" w:hAnsiTheme="majorBidi" w:cstheme="majorBidi"/>
+          <w:b/>
+          <w:bCs/>
+          <w:sz w:val="28"/>
+          <w:szCs w:val="28"/>
+          <w:u w:val="single"/>
+        </w:rPr>
+        <w:t xml:space="preserve"> </w:t>
+      </w:r>
+    </w:p>
+    <w:p>
+      <w:pPr>
+        <w:rPr>
+          <w:rFonts w:asciiTheme="majorBidi" w:hAnsiTheme="majorBidi" w:cstheme="majorBidi"/>
+          <w:sz w:val="28"/>
+          <w:szCs w:val="28"/>
+        </w:rPr>
+      </w:pPr>
+      <w:r>
+        <w:rPr>
+          <w:rFonts w:asciiTheme="majorBidi" w:hAnsiTheme="majorBidi" w:cstheme="majorBidi"/>
+          <w:sz w:val="28"/>
+          <w:szCs w:val="28"/>
+        </w:rPr>
+        <w:t xml:space="preserve">Integration of DERs units and </w:t>
+      </w:r>
+      <w:proofErr w:type="spellStart"/>
+      <w:r>
+        <w:rPr>
+          <w:rFonts w:asciiTheme="majorBidi" w:hAnsiTheme="majorBidi" w:cstheme="majorBidi"/>
+          <w:sz w:val="28"/>
+          <w:szCs w:val="28"/>
+        </w:rPr>
+        <w:t>microgrid</w:t>
+      </w:r>
+      <w:proofErr w:type="spellEnd"/>
+      <w:r>
+        <w:rPr>
+          <w:rFonts w:asciiTheme="majorBidi" w:hAnsiTheme="majorBidi" w:cstheme="majorBidi"/>
+          <w:sz w:val="28"/>
+          <w:szCs w:val="28"/>
+        </w:rPr>
+        <w:t xml:space="preserve"> introduce a number of technical challenges that require to be addressed in control design and protection system to ensure the level of reliability isn’t effected and the potential benefits of DG are fully </w:t>
+      </w:r>
+      <w:proofErr w:type="spellStart"/>
+      <w:r>
+        <w:rPr>
+          <w:rFonts w:asciiTheme="majorBidi" w:hAnsiTheme="majorBidi" w:cstheme="majorBidi"/>
+          <w:sz w:val="28"/>
+          <w:szCs w:val="28"/>
+        </w:rPr>
+        <w:t>harnessed.Some</w:t>
+      </w:r>
+      <w:proofErr w:type="spellEnd"/>
+      <w:r>
+        <w:rPr>
+          <w:rFonts w:asciiTheme="majorBidi" w:hAnsiTheme="majorBidi" w:cstheme="majorBidi"/>
+          <w:sz w:val="28"/>
+          <w:szCs w:val="28"/>
+        </w:rPr>
+        <w:t xml:space="preserve"> of this challenges are stability issues arising while at transmission level and other are assumptions applied to distribution </w:t>
+      </w:r>
+      <w:proofErr w:type="spellStart"/>
+      <w:r>
+        <w:rPr>
+          <w:rFonts w:asciiTheme="majorBidi" w:hAnsiTheme="majorBidi" w:cstheme="majorBidi"/>
+          <w:sz w:val="28"/>
+          <w:szCs w:val="28"/>
+        </w:rPr>
+        <w:t>sytems</w:t>
+      </w:r>
+      <w:proofErr w:type="spellEnd"/>
+      <w:r>
+        <w:rPr>
+          <w:rFonts w:asciiTheme="majorBidi" w:hAnsiTheme="majorBidi" w:cstheme="majorBidi"/>
+          <w:sz w:val="28"/>
+          <w:szCs w:val="28"/>
+        </w:rPr>
+        <w:t>.</w:t>
+      </w:r>
+    </w:p>
+    <w:p>
+      <w:pPr>
+        <w:rPr>
+          <w:rFonts w:asciiTheme="majorBidi" w:hAnsiTheme="majorBidi" w:cstheme="majorBidi"/>
+          <w:sz w:val="28"/>
+          <w:szCs w:val="28"/>
+        </w:rPr>
+      </w:pPr>
+      <w:r>
+        <w:rPr>
+          <w:rFonts w:asciiTheme="majorBidi" w:hAnsiTheme="majorBidi" w:cstheme="majorBidi"/>
+          <w:sz w:val="28"/>
+          <w:szCs w:val="28"/>
+        </w:rPr>
+        <w:t>Most relevant chal</w:t>
+      </w:r>
+      <w:r>
+        <w:rPr>
+          <w:rFonts w:asciiTheme="majorBidi" w:hAnsiTheme="majorBidi" w:cstheme="majorBidi"/>
+          <w:sz w:val="28"/>
+          <w:szCs w:val="28"/>
+        </w:rPr>
+        <w:t xml:space="preserve">lenges in protection and control are bidirectional power flow, stability </w:t>
+      </w:r>
       <w:proofErr w:type="gramStart"/>
       <w:r>
         <w:rPr>
@@ -1284,132 +1645,225 @@
           <w:sz w:val="28"/>
           <w:szCs w:val="28"/>
         </w:rPr>
-        <w:t xml:space="preserve">As we know the demand of electricity varies based on the time of day and time of year .while in traditional power system we aren’t capable of storing electricity and this lead to a gap between supply and </w:t>
-      </w:r>
-      <w:proofErr w:type="spellStart"/>
-      <w:r>
-        <w:rPr>
-          <w:rFonts w:asciiTheme="majorBidi" w:hAnsiTheme="majorBidi" w:cstheme="majorBidi"/>
-          <w:sz w:val="28"/>
-          <w:szCs w:val="28"/>
-        </w:rPr>
-        <w:t>demand.Micro</w:t>
-      </w:r>
-      <w:proofErr w:type="spellEnd"/>
-      <w:r>
-        <w:rPr>
-          <w:rFonts w:asciiTheme="majorBidi" w:hAnsiTheme="majorBidi" w:cstheme="majorBidi"/>
-          <w:sz w:val="28"/>
-          <w:szCs w:val="28"/>
-        </w:rPr>
-        <w:t xml:space="preserve">-grid having a mixed power generation will allow as to fill in the mismatch as some generations have large response time and others have little flexibility and some generations can start real quickly to provide more or less depending on demand </w:t>
-      </w:r>
-      <w:r>
-        <w:rPr>
-          <w:rFonts w:asciiTheme="majorBidi" w:hAnsiTheme="majorBidi" w:cstheme="majorBidi"/>
-          <w:sz w:val="28"/>
-          <w:szCs w:val="28"/>
-        </w:rPr>
-        <w:t>.Provided the late reasons the energy storage system is quite beneficial in managing such system .</w:t>
-      </w:r>
-      <w:r>
-        <w:rPr>
-          <w:rFonts w:asciiTheme="majorBidi" w:hAnsiTheme="majorBidi" w:cstheme="majorBidi"/>
-          <w:sz w:val="28"/>
-          <w:szCs w:val="28"/>
-        </w:rPr>
-        <w:t xml:space="preserve">ESS </w:t>
+        <w:t>issues ,</w:t>
+      </w:r>
+      <w:proofErr w:type="gramEnd"/>
+      <w:r>
+        <w:rPr>
+          <w:rFonts w:asciiTheme="majorBidi" w:hAnsiTheme="majorBidi" w:cstheme="majorBidi"/>
+          <w:sz w:val="28"/>
+          <w:szCs w:val="28"/>
+        </w:rPr>
+        <w:t xml:space="preserve"> modeling, low inertia , uncertainty.</w:t>
+      </w:r>
+      <w:r>
+        <w:rPr>
+          <w:rFonts w:asciiTheme="majorBidi" w:hAnsiTheme="majorBidi" w:cstheme="majorBidi"/>
+          <w:sz w:val="28"/>
+          <w:szCs w:val="28"/>
+        </w:rPr>
+        <w:t xml:space="preserve"> </w:t>
+      </w:r>
+      <w:r>
+        <w:rPr>
+          <w:rFonts w:asciiTheme="majorBidi" w:hAnsiTheme="majorBidi" w:cstheme="majorBidi"/>
+          <w:sz w:val="28"/>
+          <w:szCs w:val="28"/>
+        </w:rPr>
+        <w:t>[]</w:t>
+      </w:r>
+      <w:r>
+        <w:rPr>
+          <w:rFonts w:ascii="TimesNewRoman" w:hAnsi="TimesNewRoman" w:cs="TimesNewRoman"/>
+          <w:sz w:val="14"/>
+          <w:szCs w:val="14"/>
+        </w:rPr>
+        <w:t xml:space="preserve"> </w:t>
+      </w:r>
+      <w:r>
+        <w:rPr>
+          <w:rFonts w:asciiTheme="majorBidi" w:hAnsiTheme="majorBidi" w:cstheme="majorBidi"/>
+          <w:sz w:val="28"/>
+          <w:szCs w:val="28"/>
+        </w:rPr>
+        <w:t xml:space="preserve">OLIVARES et al.: TRENDS IN MICROGRID </w:t>
+      </w:r>
+      <w:proofErr w:type="gramStart"/>
+      <w:r>
+        <w:rPr>
+          <w:rFonts w:asciiTheme="majorBidi" w:hAnsiTheme="majorBidi" w:cstheme="majorBidi"/>
+          <w:sz w:val="28"/>
+          <w:szCs w:val="28"/>
+        </w:rPr>
+        <w:t>CONTROL</w:t>
+      </w:r>
+      <w:r>
+        <w:rPr>
+          <w:rFonts w:asciiTheme="majorBidi" w:hAnsiTheme="majorBidi" w:cstheme="majorBidi"/>
+          <w:sz w:val="28"/>
+          <w:szCs w:val="28"/>
+        </w:rPr>
+        <w:t xml:space="preserve"> .</w:t>
+      </w:r>
+      <w:proofErr w:type="gramEnd"/>
+    </w:p>
+    <w:p>
+      <w:pPr>
+        <w:rPr>
+          <w:rFonts w:asciiTheme="majorBidi" w:hAnsiTheme="majorBidi" w:cstheme="majorBidi"/>
+          <w:sz w:val="28"/>
+          <w:szCs w:val="28"/>
+        </w:rPr>
+      </w:pPr>
+      <w:r>
+        <w:rPr>
+          <w:rFonts w:asciiTheme="majorBidi" w:hAnsiTheme="majorBidi" w:cstheme="majorBidi"/>
+          <w:sz w:val="28"/>
+          <w:szCs w:val="28"/>
+        </w:rPr>
+        <w:t xml:space="preserve">Along with the above the </w:t>
+      </w:r>
+      <w:proofErr w:type="spellStart"/>
+      <w:r>
+        <w:rPr>
+          <w:rFonts w:asciiTheme="majorBidi" w:hAnsiTheme="majorBidi" w:cstheme="majorBidi"/>
+          <w:sz w:val="28"/>
+          <w:szCs w:val="28"/>
+        </w:rPr>
+        <w:t>microgrid</w:t>
+      </w:r>
+      <w:proofErr w:type="spellEnd"/>
+      <w:r>
+        <w:rPr>
+          <w:rFonts w:asciiTheme="majorBidi" w:hAnsiTheme="majorBidi" w:cstheme="majorBidi"/>
+          <w:sz w:val="28"/>
+          <w:szCs w:val="28"/>
+        </w:rPr>
+        <w:t xml:space="preserve"> must be able to guarantee reliable and economical operation of </w:t>
+      </w:r>
+      <w:proofErr w:type="spellStart"/>
+      <w:r>
+        <w:rPr>
+          <w:rFonts w:asciiTheme="majorBidi" w:hAnsiTheme="majorBidi" w:cstheme="majorBidi"/>
+          <w:sz w:val="28"/>
+          <w:szCs w:val="28"/>
+        </w:rPr>
+        <w:t>microgrid</w:t>
+      </w:r>
+      <w:proofErr w:type="spellEnd"/>
+      <w:r>
+        <w:rPr>
+          <w:rFonts w:asciiTheme="majorBidi" w:hAnsiTheme="majorBidi" w:cstheme="majorBidi"/>
+          <w:sz w:val="28"/>
+          <w:szCs w:val="28"/>
+        </w:rPr>
+        <w:t xml:space="preserve"> </w:t>
+      </w:r>
+      <w:r>
+        <w:rPr>
+          <w:rFonts w:asciiTheme="majorBidi" w:hAnsiTheme="majorBidi" w:cstheme="majorBidi"/>
+          <w:sz w:val="28"/>
+          <w:szCs w:val="28"/>
+        </w:rPr>
+        <w:t xml:space="preserve">while overcoming the aforementioned challenges .Henceforth, this are some of the required features in control system :output control , power balance, </w:t>
+      </w:r>
+      <w:proofErr w:type="spellStart"/>
+      <w:r>
+        <w:rPr>
+          <w:rFonts w:asciiTheme="majorBidi" w:hAnsiTheme="majorBidi" w:cstheme="majorBidi"/>
+          <w:sz w:val="28"/>
+          <w:szCs w:val="28"/>
+        </w:rPr>
+        <w:t>DSM,economic</w:t>
+      </w:r>
+      <w:proofErr w:type="spellEnd"/>
+      <w:r>
+        <w:rPr>
+          <w:rFonts w:asciiTheme="majorBidi" w:hAnsiTheme="majorBidi" w:cstheme="majorBidi"/>
+          <w:sz w:val="28"/>
+          <w:szCs w:val="28"/>
+        </w:rPr>
+        <w:t xml:space="preserve"> dispatch ,transition between mode of operation </w:t>
+      </w:r>
+      <w:r>
+        <w:rPr>
+          <w:rFonts w:asciiTheme="majorBidi" w:hAnsiTheme="majorBidi" w:cstheme="majorBidi"/>
+          <w:sz w:val="28"/>
+          <w:szCs w:val="28"/>
+        </w:rPr>
+        <w:t>[]</w:t>
+      </w:r>
+      <w:r>
+        <w:rPr>
+          <w:rFonts w:ascii="TimesNewRoman" w:hAnsi="TimesNewRoman" w:cs="TimesNewRoman"/>
+          <w:sz w:val="14"/>
+          <w:szCs w:val="14"/>
+        </w:rPr>
+        <w:t xml:space="preserve"> </w:t>
+      </w:r>
+      <w:r>
+        <w:rPr>
+          <w:rFonts w:asciiTheme="majorBidi" w:hAnsiTheme="majorBidi" w:cstheme="majorBidi"/>
+          <w:sz w:val="28"/>
+          <w:szCs w:val="28"/>
+        </w:rPr>
+        <w:t>OLIVARES et al.: TRENDS IN MICROGRID CONTROL</w:t>
+      </w:r>
+      <w:r>
+        <w:rPr>
+          <w:rFonts w:asciiTheme="majorBidi" w:hAnsiTheme="majorBidi" w:cstheme="majorBidi"/>
+          <w:sz w:val="28"/>
+          <w:szCs w:val="28"/>
+        </w:rPr>
+        <w:t xml:space="preserve"> .</w:t>
       </w:r>
       <w:bookmarkStart w:id="0" w:name="_GoBack"/>
       <w:bookmarkEnd w:id="0"/>
-      <w:r>
-        <w:rPr>
-          <w:rFonts w:asciiTheme="majorBidi" w:hAnsiTheme="majorBidi" w:cstheme="majorBidi"/>
-          <w:sz w:val="28"/>
-          <w:szCs w:val="28"/>
-        </w:rPr>
-        <w:t xml:space="preserve">synchronize with DGs as assurance to  </w:t>
-      </w:r>
-      <w:proofErr w:type="spellStart"/>
-      <w:r>
-        <w:rPr>
-          <w:rFonts w:asciiTheme="majorBidi" w:hAnsiTheme="majorBidi" w:cstheme="majorBidi"/>
-          <w:sz w:val="28"/>
-          <w:szCs w:val="28"/>
-        </w:rPr>
-        <w:t>microgrid</w:t>
-      </w:r>
-      <w:proofErr w:type="spellEnd"/>
-      <w:r>
-        <w:rPr>
-          <w:rFonts w:asciiTheme="majorBidi" w:hAnsiTheme="majorBidi" w:cstheme="majorBidi"/>
-          <w:sz w:val="28"/>
-          <w:szCs w:val="28"/>
-        </w:rPr>
-        <w:t xml:space="preserve"> generation capability</w:t>
-      </w:r>
-      <w:r>
-        <w:rPr>
-          <w:rFonts w:asciiTheme="majorBidi" w:hAnsiTheme="majorBidi" w:cstheme="majorBidi"/>
-          <w:sz w:val="28"/>
-          <w:szCs w:val="28"/>
-        </w:rPr>
-        <w:t>.</w:t>
-      </w:r>
-      <w:proofErr w:type="gramEnd"/>
-      <w:r>
-        <w:rPr>
-          <w:rFonts w:asciiTheme="majorBidi" w:hAnsiTheme="majorBidi" w:cstheme="majorBidi"/>
-          <w:sz w:val="28"/>
-          <w:szCs w:val="28"/>
-        </w:rPr>
-        <w:t xml:space="preserve"> Its inclusion within the </w:t>
-      </w:r>
-      <w:proofErr w:type="spellStart"/>
-      <w:r>
-        <w:rPr>
-          <w:rFonts w:asciiTheme="majorBidi" w:hAnsiTheme="majorBidi" w:cstheme="majorBidi"/>
-          <w:sz w:val="28"/>
-          <w:szCs w:val="28"/>
-        </w:rPr>
-        <w:t>microgrid</w:t>
-      </w:r>
-      <w:proofErr w:type="spellEnd"/>
-      <w:r>
-        <w:rPr>
-          <w:rFonts w:asciiTheme="majorBidi" w:hAnsiTheme="majorBidi" w:cstheme="majorBidi"/>
-          <w:sz w:val="28"/>
-          <w:szCs w:val="28"/>
-        </w:rPr>
-        <w:t xml:space="preserve"> system allows the excess energy generated to be stored or in the typical scenario </w:t>
-      </w:r>
-      <w:proofErr w:type="gramStart"/>
-      <w:r>
-        <w:rPr>
-          <w:rFonts w:asciiTheme="majorBidi" w:hAnsiTheme="majorBidi" w:cstheme="majorBidi"/>
-          <w:sz w:val="28"/>
-          <w:szCs w:val="28"/>
-        </w:rPr>
-        <w:t>could be put</w:t>
-      </w:r>
-      <w:proofErr w:type="gramEnd"/>
-      <w:r>
-        <w:rPr>
-          <w:rFonts w:asciiTheme="majorBidi" w:hAnsiTheme="majorBidi" w:cstheme="majorBidi"/>
-          <w:sz w:val="28"/>
-          <w:szCs w:val="28"/>
-        </w:rPr>
-        <w:t xml:space="preserve"> into the utility grid </w:t>
-      </w:r>
     </w:p>
     <w:p>
       <w:pPr>
         <w:rPr>
           <w:rFonts w:asciiTheme="majorBidi" w:hAnsiTheme="majorBidi" w:cstheme="majorBidi"/>
-          <w:sz w:val="28"/>
-          <w:szCs w:val="28"/>
-        </w:rPr>
-      </w:pPr>
+          <w:b/>
+          <w:bCs/>
+          <w:sz w:val="28"/>
+          <w:szCs w:val="28"/>
+          <w:u w:val="single"/>
+        </w:rPr>
+      </w:pPr>
+      <w:r>
+        <w:rPr>
+          <w:rFonts w:asciiTheme="majorBidi" w:hAnsiTheme="majorBidi" w:cstheme="majorBidi"/>
+          <w:b/>
+          <w:bCs/>
+          <w:sz w:val="28"/>
+          <w:szCs w:val="28"/>
+          <w:u w:val="single"/>
+        </w:rPr>
+        <w:t xml:space="preserve">Control hierarchy in </w:t>
+      </w:r>
+      <w:r>
+        <w:rPr>
+          <w:rFonts w:asciiTheme="majorBidi" w:hAnsiTheme="majorBidi" w:cstheme="majorBidi"/>
+          <w:b/>
+          <w:bCs/>
+          <w:sz w:val="28"/>
+          <w:szCs w:val="28"/>
+          <w:u w:val="single"/>
+        </w:rPr>
+        <w:t>micro-grid</w:t>
+      </w:r>
+      <w:r>
+        <w:rPr>
+          <w:rFonts w:asciiTheme="majorBidi" w:hAnsiTheme="majorBidi" w:cstheme="majorBidi"/>
+          <w:b/>
+          <w:bCs/>
+          <w:sz w:val="28"/>
+          <w:szCs w:val="28"/>
+          <w:u w:val="single"/>
+        </w:rPr>
+        <w:t>s</w:t>
+      </w:r>
     </w:p>
     <w:p>
       <w:pPr>
@@ -1419,6 +1873,48 @@
           <w:szCs w:val="28"/>
         </w:rPr>
       </w:pPr>
+      <w:r>
+        <w:rPr>
+          <w:rFonts w:asciiTheme="majorBidi" w:hAnsiTheme="majorBidi" w:cstheme="majorBidi"/>
+          <w:sz w:val="28"/>
+          <w:szCs w:val="28"/>
+        </w:rPr>
+        <w:t xml:space="preserve">To be able to understand how the </w:t>
+      </w:r>
+      <w:r>
+        <w:rPr>
+          <w:rFonts w:asciiTheme="majorBidi" w:hAnsiTheme="majorBidi" w:cstheme="majorBidi"/>
+          <w:sz w:val="28"/>
+          <w:szCs w:val="28"/>
+        </w:rPr>
+        <w:t>micro-grid</w:t>
+      </w:r>
+      <w:r>
+        <w:rPr>
+          <w:rFonts w:asciiTheme="majorBidi" w:hAnsiTheme="majorBidi" w:cstheme="majorBidi"/>
+          <w:sz w:val="28"/>
+          <w:szCs w:val="28"/>
+        </w:rPr>
+        <w:t xml:space="preserve"> is controlled and how it can operate in the two modes on-grid and islanded </w:t>
+      </w:r>
+      <w:proofErr w:type="gramStart"/>
+      <w:r>
+        <w:rPr>
+          <w:rFonts w:asciiTheme="majorBidi" w:hAnsiTheme="majorBidi" w:cstheme="majorBidi"/>
+          <w:sz w:val="28"/>
+          <w:szCs w:val="28"/>
+        </w:rPr>
+        <w:t>with regards to</w:t>
+      </w:r>
+      <w:proofErr w:type="gramEnd"/>
+      <w:r>
+        <w:rPr>
+          <w:rFonts w:asciiTheme="majorBidi" w:hAnsiTheme="majorBidi" w:cstheme="majorBidi"/>
+          <w:sz w:val="28"/>
+          <w:szCs w:val="28"/>
+        </w:rPr>
+        <w:t xml:space="preserve"> what the power system control architecture might be there are two distinctive approaches to be clarified: centralized and decentralized.</w:t>
+      </w:r>
     </w:p>
     <w:p>
       <w:pPr>
@@ -1428,6 +1924,58 @@
           <w:szCs w:val="28"/>
         </w:rPr>
       </w:pPr>
+      <w:r>
+        <w:rPr>
+          <w:rFonts w:asciiTheme="majorBidi" w:hAnsiTheme="majorBidi" w:cstheme="majorBidi"/>
+          <w:sz w:val="28"/>
+          <w:szCs w:val="28"/>
+        </w:rPr>
+        <w:t xml:space="preserve">A centralized control that </w:t>
+      </w:r>
+      <w:proofErr w:type="gramStart"/>
+      <w:r>
+        <w:rPr>
+          <w:rFonts w:asciiTheme="majorBidi" w:hAnsiTheme="majorBidi" w:cstheme="majorBidi"/>
+          <w:sz w:val="28"/>
+          <w:szCs w:val="28"/>
+        </w:rPr>
+        <w:t>is characterized</w:t>
+      </w:r>
+      <w:proofErr w:type="gramEnd"/>
+      <w:r>
+        <w:rPr>
+          <w:rFonts w:asciiTheme="majorBidi" w:hAnsiTheme="majorBidi" w:cstheme="majorBidi"/>
+          <w:sz w:val="28"/>
+          <w:szCs w:val="28"/>
+        </w:rPr>
+        <w:t xml:space="preserve"> by </w:t>
+      </w:r>
+      <w:r>
+        <w:rPr>
+          <w:rFonts w:asciiTheme="majorBidi" w:hAnsiTheme="majorBidi" w:cstheme="majorBidi"/>
+          <w:sz w:val="28"/>
+          <w:szCs w:val="28"/>
+        </w:rPr>
+        <w:t xml:space="preserve">having one main central controller responsible for gathering all the required data for decision making from the various DERs by </w:t>
+      </w:r>
+      <w:proofErr w:type="spellStart"/>
+      <w:r>
+        <w:rPr>
+          <w:rFonts w:asciiTheme="majorBidi" w:hAnsiTheme="majorBidi" w:cstheme="majorBidi"/>
+          <w:sz w:val="28"/>
+          <w:szCs w:val="28"/>
+        </w:rPr>
+        <w:t>peforming</w:t>
+      </w:r>
+      <w:proofErr w:type="spellEnd"/>
+      <w:r>
+        <w:rPr>
+          <w:rFonts w:asciiTheme="majorBidi" w:hAnsiTheme="majorBidi" w:cstheme="majorBidi"/>
+          <w:sz w:val="28"/>
+          <w:szCs w:val="28"/>
+        </w:rPr>
+        <w:t xml:space="preserve"> the required calculations and conclude the control actions for each unit at this single point.</w:t>
+      </w:r>
     </w:p>
     <w:p>
       <w:pPr>
@@ -1443,147 +1991,7 @@
           <w:sz w:val="28"/>
           <w:szCs w:val="28"/>
         </w:rPr>
-        <w:t xml:space="preserve">Control hierarchy in </w:t>
-      </w:r>
-      <w:proofErr w:type="spellStart"/>
-      <w:r>
-        <w:rPr>
-          <w:rFonts w:asciiTheme="majorBidi" w:hAnsiTheme="majorBidi" w:cstheme="majorBidi"/>
-          <w:sz w:val="28"/>
-          <w:szCs w:val="28"/>
-        </w:rPr>
-        <w:t>microgrids</w:t>
-      </w:r>
-      <w:proofErr w:type="spellEnd"/>
-    </w:p>
-    <w:p>
-      <w:pPr>
-        <w:rPr>
-          <w:rFonts w:asciiTheme="majorBidi" w:hAnsiTheme="majorBidi" w:cstheme="majorBidi"/>
-          <w:sz w:val="28"/>
-          <w:szCs w:val="28"/>
-        </w:rPr>
-      </w:pPr>
-      <w:r>
-        <w:rPr>
-          <w:rFonts w:asciiTheme="majorBidi" w:hAnsiTheme="majorBidi" w:cstheme="majorBidi"/>
-          <w:sz w:val="28"/>
-          <w:szCs w:val="28"/>
-        </w:rPr>
-        <w:t xml:space="preserve">To be able to understand how the </w:t>
-      </w:r>
-      <w:proofErr w:type="spellStart"/>
-      <w:r>
-        <w:rPr>
-          <w:rFonts w:asciiTheme="majorBidi" w:hAnsiTheme="majorBidi" w:cstheme="majorBidi"/>
-          <w:sz w:val="28"/>
-          <w:szCs w:val="28"/>
-        </w:rPr>
-        <w:t>microgrid</w:t>
-      </w:r>
-      <w:proofErr w:type="spellEnd"/>
-      <w:r>
-        <w:rPr>
-          <w:rFonts w:asciiTheme="majorBidi" w:hAnsiTheme="majorBidi" w:cstheme="majorBidi"/>
-          <w:sz w:val="28"/>
-          <w:szCs w:val="28"/>
-        </w:rPr>
-        <w:t xml:space="preserve"> is controlled and how it can operate in the two modes on-grid and islanded </w:t>
-      </w:r>
-      <w:proofErr w:type="gramStart"/>
-      <w:r>
-        <w:rPr>
-          <w:rFonts w:asciiTheme="majorBidi" w:hAnsiTheme="majorBidi" w:cstheme="majorBidi"/>
-          <w:sz w:val="28"/>
-          <w:szCs w:val="28"/>
-        </w:rPr>
-        <w:t>with regards to</w:t>
-      </w:r>
-      <w:proofErr w:type="gramEnd"/>
-      <w:r>
-        <w:rPr>
-          <w:rFonts w:asciiTheme="majorBidi" w:hAnsiTheme="majorBidi" w:cstheme="majorBidi"/>
-          <w:sz w:val="28"/>
-          <w:szCs w:val="28"/>
-        </w:rPr>
-        <w:t xml:space="preserve"> what the power system control architecture might be there are two distinctive approaches to be clarified: centralized and decentralized.</w:t>
-      </w:r>
-    </w:p>
-    <w:p>
-      <w:pPr>
-        <w:rPr>
-          <w:rFonts w:asciiTheme="majorBidi" w:hAnsiTheme="majorBidi" w:cstheme="majorBidi"/>
-          <w:sz w:val="28"/>
-          <w:szCs w:val="28"/>
-        </w:rPr>
-      </w:pPr>
-      <w:r>
-        <w:rPr>
-          <w:rFonts w:asciiTheme="majorBidi" w:hAnsiTheme="majorBidi" w:cstheme="majorBidi"/>
-          <w:sz w:val="28"/>
-          <w:szCs w:val="28"/>
-        </w:rPr>
-        <w:t xml:space="preserve">A centralized control that </w:t>
-      </w:r>
-      <w:proofErr w:type="gramStart"/>
-      <w:r>
-        <w:rPr>
-          <w:rFonts w:asciiTheme="majorBidi" w:hAnsiTheme="majorBidi" w:cstheme="majorBidi"/>
-          <w:sz w:val="28"/>
-          <w:szCs w:val="28"/>
-        </w:rPr>
-        <w:t>is characterized</w:t>
-      </w:r>
-      <w:proofErr w:type="gramEnd"/>
-      <w:r>
-        <w:rPr>
-          <w:rFonts w:asciiTheme="majorBidi" w:hAnsiTheme="majorBidi" w:cstheme="majorBidi"/>
-          <w:sz w:val="28"/>
-          <w:szCs w:val="28"/>
-        </w:rPr>
-        <w:t xml:space="preserve"> by </w:t>
-      </w:r>
-      <w:r>
-        <w:rPr>
-          <w:rFonts w:asciiTheme="majorBidi" w:hAnsiTheme="majorBidi" w:cstheme="majorBidi"/>
-          <w:sz w:val="28"/>
-          <w:szCs w:val="28"/>
-        </w:rPr>
-        <w:t xml:space="preserve">having one main central controller responsible for gathering all the required data for decision making from the various DERs by </w:t>
-      </w:r>
-      <w:proofErr w:type="spellStart"/>
-      <w:r>
-        <w:rPr>
-          <w:rFonts w:asciiTheme="majorBidi" w:hAnsiTheme="majorBidi" w:cstheme="majorBidi"/>
-          <w:sz w:val="28"/>
-          <w:szCs w:val="28"/>
-        </w:rPr>
-        <w:t>peforming</w:t>
-      </w:r>
-      <w:proofErr w:type="spellEnd"/>
-      <w:r>
-        <w:rPr>
-          <w:rFonts w:asciiTheme="majorBidi" w:hAnsiTheme="majorBidi" w:cstheme="majorBidi"/>
-          <w:sz w:val="28"/>
-          <w:szCs w:val="28"/>
-        </w:rPr>
-        <w:t xml:space="preserve"> the required calculations and conclude the control actions for each unit at this single point.</w:t>
-      </w:r>
-    </w:p>
-    <w:p>
-      <w:pPr>
-        <w:rPr>
-          <w:rFonts w:asciiTheme="majorBidi" w:hAnsiTheme="majorBidi" w:cstheme="majorBidi"/>
-          <w:sz w:val="28"/>
-          <w:szCs w:val="28"/>
-        </w:rPr>
-      </w:pPr>
-      <w:r>
-        <w:rPr>
-          <w:rFonts w:asciiTheme="majorBidi" w:hAnsiTheme="majorBidi" w:cstheme="majorBidi"/>
-          <w:sz w:val="28"/>
-          <w:szCs w:val="28"/>
-        </w:rPr>
+        <w:lastRenderedPageBreak/>
         <w:t>In</w:t>
       </w:r>
       <w:r>
@@ -1738,6 +2146,127 @@
     </w:sectPr>
   </w:body>
 </w:document>
+</file>
+
+<file path=word/numbering.xml><?xml version="1.0" encoding="utf-8"?>
+<w:numbering xmlns:wpc="http://schemas.microsoft.com/office/word/2010/wordprocessingCanvas" xmlns:mc="http://schemas.openxmlformats.org/markup-compatibility/2006" xmlns:o="urn:schemas-microsoft-com:office:office" xmlns:r="http://schemas.openxmlformats.org/officeDocument/2006/relationships" xmlns:m="http://schemas.openxmlformats.org/officeDocument/2006/math" xmlns:v="urn:schemas-microsoft-com:vml" xmlns:wp14="http://schemas.microsoft.com/office/word/2010/wordprocessingDrawing" xmlns:wp="http://schemas.openxmlformats.org/drawingml/2006/wordprocessingDrawing" xmlns:w10="urn:schemas-microsoft-com:office:word" xmlns:w="http://schemas.openxmlformats.org/wordprocessingml/2006/main" xmlns:w14="http://schemas.microsoft.com/office/word/2010/wordml" xmlns:w15="http://schemas.microsoft.com/office/word/2012/wordml" xmlns:wpg="http://schemas.microsoft.com/office/word/2010/wordprocessingGroup" xmlns:wpi="http://schemas.microsoft.com/office/word/2010/wordprocessingInk" xmlns:wne="http://schemas.microsoft.com/office/word/2006/wordml" xmlns:wps="http://schemas.microsoft.com/office/word/2010/wordprocessingShape" mc:Ignorable="w14 w15 wp14">
+  <w:abstractNum w:abstractNumId="0">
+    <w:nsid w:val="7A2E0F6F"/>
+    <w:multiLevelType w:val="hybridMultilevel"/>
+    <w:tmpl w:val="6E28848E"/>
+    <w:lvl w:ilvl="0" w:tplc="04090001">
+      <w:start w:val="1"/>
+      <w:numFmt w:val="bullet"/>
+      <w:lvlText w:val=""/>
+      <w:lvlJc w:val="left"/>
+      <w:pPr>
+        <w:ind w:left="720" w:hanging="360"/>
+      </w:pPr>
+      <w:rPr>
+        <w:rFonts w:ascii="Symbol" w:hAnsi="Symbol" w:hint="default"/>
+      </w:rPr>
+    </w:lvl>
+    <w:lvl w:ilvl="1" w:tplc="04090003" w:tentative="1">
+      <w:start w:val="1"/>
+      <w:numFmt w:val="bullet"/>
+      <w:lvlText w:val="o"/>
+      <w:lvlJc w:val="left"/>
+      <w:pPr>
+        <w:ind w:left="1440" w:hanging="360"/>
+      </w:pPr>
+      <w:rPr>
+        <w:rFonts w:ascii="Courier New" w:hAnsi="Courier New" w:cs="Courier New" w:hint="default"/>
+      </w:rPr>
+    </w:lvl>
+    <w:lvl w:ilvl="2" w:tplc="04090005" w:tentative="1">
+      <w:start w:val="1"/>
+      <w:numFmt w:val="bullet"/>
+      <w:lvlText w:val=""/>
+      <w:lvlJc w:val="left"/>
+      <w:pPr>
+        <w:ind w:left="2160" w:hanging="360"/>
+      </w:pPr>
+      <w:rPr>
+        <w:rFonts w:ascii="Wingdings" w:hAnsi="Wingdings" w:hint="default"/>
+      </w:rPr>
+    </w:lvl>
+    <w:lvl w:ilvl="3" w:tplc="04090001" w:tentative="1">
+      <w:start w:val="1"/>
+      <w:numFmt w:val="bullet"/>
+      <w:lvlText w:val=""/>
+      <w:lvlJc w:val="left"/>
+      <w:pPr>
+        <w:ind w:left="2880" w:hanging="360"/>
+      </w:pPr>
+      <w:rPr>
+        <w:rFonts w:ascii="Symbol" w:hAnsi="Symbol" w:hint="default"/>
+      </w:rPr>
+    </w:lvl>
+    <w:lvl w:ilvl="4" w:tplc="04090003" w:tentative="1">
+      <w:start w:val="1"/>
+      <w:numFmt w:val="bullet"/>
+      <w:lvlText w:val="o"/>
+      <w:lvlJc w:val="left"/>
+      <w:pPr>
+        <w:ind w:left="3600" w:hanging="360"/>
+      </w:pPr>
+      <w:rPr>
+        <w:rFonts w:ascii="Courier New" w:hAnsi="Courier New" w:cs="Courier New" w:hint="default"/>
+      </w:rPr>
+    </w:lvl>
+    <w:lvl w:ilvl="5" w:tplc="04090005" w:tentative="1">
+      <w:start w:val="1"/>
+      <w:numFmt w:val="bullet"/>
+      <w:lvlText w:val=""/>
+      <w:lvlJc w:val="left"/>
+      <w:pPr>
+        <w:ind w:left="4320" w:hanging="360"/>
+      </w:pPr>
+      <w:rPr>
+        <w:rFonts w:ascii="Wingdings" w:hAnsi="Wingdings" w:hint="default"/>
+      </w:rPr>
+    </w:lvl>
+    <w:lvl w:ilvl="6" w:tplc="04090001" w:tentative="1">
+      <w:start w:val="1"/>
+      <w:numFmt w:val="bullet"/>
+      <w:lvlText w:val=""/>
+      <w:lvlJc w:val="left"/>
+      <w:pPr>
+        <w:ind w:left="5040" w:hanging="360"/>
+      </w:pPr>
+      <w:rPr>
+        <w:rFonts w:ascii="Symbol" w:hAnsi="Symbol" w:hint="default"/>
+      </w:rPr>
+    </w:lvl>
+    <w:lvl w:ilvl="7" w:tplc="04090003" w:tentative="1">
+      <w:start w:val="1"/>
+      <w:numFmt w:val="bullet"/>
+      <w:lvlText w:val="o"/>
+      <w:lvlJc w:val="left"/>
+      <w:pPr>
+        <w:ind w:left="5760" w:hanging="360"/>
+      </w:pPr>
+      <w:rPr>
+        <w:rFonts w:ascii="Courier New" w:hAnsi="Courier New" w:cs="Courier New" w:hint="default"/>
+      </w:rPr>
+    </w:lvl>
+    <w:lvl w:ilvl="8" w:tplc="04090005" w:tentative="1">
+      <w:start w:val="1"/>
+      <w:numFmt w:val="bullet"/>
+      <w:lvlText w:val=""/>
+      <w:lvlJc w:val="left"/>
+      <w:pPr>
+        <w:ind w:left="6480" w:hanging="360"/>
+      </w:pPr>
+      <w:rPr>
+        <w:rFonts w:ascii="Wingdings" w:hAnsi="Wingdings" w:hint="default"/>
+      </w:rPr>
+    </w:lvl>
+  </w:abstractNum>
+  <w:num w:numId="1">
+    <w:abstractNumId w:val="0"/>
+  </w:num>
+</w:numbering>
 </file>
 
 <file path=word/styles.xml><?xml version="1.0" encoding="utf-8"?>
@@ -2161,6 +2690,17 @@
     <w:semiHidden/>
     <w:unhideWhenUsed/>
   </w:style>
+  <w:style w:type="paragraph" w:styleId="ListParagraph">
+    <w:name w:val="List Paragraph"/>
+    <w:basedOn w:val="Normal"/>
+    <w:uiPriority w:val="34"/>
+    <w:qFormat/>
+    <w:rsid w:val="0032143F"/>
+    <w:pPr>
+      <w:ind w:left="720"/>
+      <w:contextualSpacing/>
+    </w:pPr>
+  </w:style>
 </w:styles>
 </file>
 

</xml_diff>